<commit_message>
Proyecto actualizado con entorno virtual
</commit_message>
<xml_diff>
--- a/app - copia/plantillas_docx/plantilla.docx
+++ b/app - copia/plantillas_docx/plantilla.docx
@@ -5,15 +5,26 @@
     <w:p>
       <w:pPr>
         <w:pStyle w:val="Ttulo"/>
-      </w:pPr>
-      <w:r>
-        <w:t xml:space="preserve">Respuestas de la encuesta </w:t>
-      </w:r>
-      <w:proofErr w:type="spellStart"/>
-      <w:r>
-        <w:t>Audidat</w:t>
-      </w:r>
-      <w:proofErr w:type="spellEnd"/>
+        <w:jc w:val="center"/>
+      </w:pPr>
+      <w:r>
+        <w:t>Respuestas de</w:t>
+      </w:r>
+      <w:r>
+        <w:t>l Marco Organizativo</w:t>
+      </w:r>
+    </w:p>
+    <w:p>
+      <w:pPr>
+        <w:pStyle w:val="Ttulo"/>
+        <w:jc w:val="center"/>
+      </w:pPr>
+      <w:r>
+        <w:t>a</w:t>
+      </w:r>
+      <w:r>
+        <w:t>udidat</w:t>
+      </w:r>
     </w:p>
     <w:p/>
     <w:p>
@@ -76,18 +87,32 @@
         <w:t>: {{</w:t>
       </w:r>
       <w:proofErr w:type="spellStart"/>
-      <w:r>
-        <w:rPr>
-          <w:lang w:val="en-US"/>
-        </w:rPr>
-        <w:t>First_name</w:t>
+      <w:proofErr w:type="gramStart"/>
+      <w:r>
+        <w:rPr>
+          <w:lang w:val="en-US"/>
+        </w:rPr>
+        <w:t>Nombre</w:t>
       </w:r>
       <w:proofErr w:type="spellEnd"/>
       <w:r>
         <w:rPr>
           <w:lang w:val="en-US"/>
         </w:rPr>
-        <w:t>}}</w:t>
+        <w:t xml:space="preserve"> </w:t>
+      </w:r>
+      <w:r>
+        <w:rPr>
+          <w:lang w:val="en-US"/>
+        </w:rPr>
+        <w:t>}</w:t>
+      </w:r>
+      <w:proofErr w:type="gramEnd"/>
+      <w:r>
+        <w:rPr>
+          <w:lang w:val="en-US"/>
+        </w:rPr>
+        <w:t>}</w:t>
       </w:r>
     </w:p>
     <w:p>
@@ -117,7 +142,7 @@
         <w:rPr>
           <w:lang w:val="en-US"/>
         </w:rPr>
-        <w:t>Last_name</w:t>
+        <w:t>Apellidos</w:t>
       </w:r>
       <w:proofErr w:type="spellEnd"/>
       <w:r>

</xml_diff>

<commit_message>
Commit arreglando la plantilla
</commit_message>
<xml_diff>
--- a/app - copia/plantillas_docx/plantilla.docx
+++ b/app - copia/plantillas_docx/plantilla.docx
@@ -87,32 +87,24 @@
         <w:t>: {{</w:t>
       </w:r>
       <w:proofErr w:type="spellStart"/>
-      <w:proofErr w:type="gramStart"/>
-      <w:r>
-        <w:rPr>
-          <w:lang w:val="en-US"/>
-        </w:rPr>
-        <w:t>Nombre</w:t>
+      <w:r>
+        <w:rPr>
+          <w:lang w:val="en-US"/>
+        </w:rPr>
+        <w:t>n</w:t>
+      </w:r>
+      <w:r>
+        <w:rPr>
+          <w:lang w:val="en-US"/>
+        </w:rPr>
+        <w:t>ombre</w:t>
       </w:r>
       <w:proofErr w:type="spellEnd"/>
       <w:r>
         <w:rPr>
           <w:lang w:val="en-US"/>
         </w:rPr>
-        <w:t xml:space="preserve"> </w:t>
-      </w:r>
-      <w:r>
-        <w:rPr>
-          <w:lang w:val="en-US"/>
-        </w:rPr>
-        <w:t>}</w:t>
-      </w:r>
-      <w:proofErr w:type="gramEnd"/>
-      <w:r>
-        <w:rPr>
-          <w:lang w:val="en-US"/>
-        </w:rPr>
-        <w:t>}</w:t>
+        <w:t>}}</w:t>
       </w:r>
     </w:p>
     <w:p>
@@ -142,7 +134,13 @@
         <w:rPr>
           <w:lang w:val="en-US"/>
         </w:rPr>
-        <w:t>Apellidos</w:t>
+        <w:t>a</w:t>
+      </w:r>
+      <w:r>
+        <w:rPr>
+          <w:lang w:val="en-US"/>
+        </w:rPr>
+        <w:t>pellidos</w:t>
       </w:r>
       <w:proofErr w:type="spellEnd"/>
       <w:r>
@@ -170,7 +168,6 @@
           <w:lang w:val="en-US"/>
         </w:rPr>
       </w:pPr>
-      <w:proofErr w:type="gramStart"/>
       <w:r>
         <w:rPr>
           <w:lang w:val="en-US"/>
@@ -189,7 +186,6 @@
         </w:rPr>
         <w:t>:</w:t>
       </w:r>
-      <w:proofErr w:type="gramEnd"/>
       <w:r>
         <w:rPr>
           <w:lang w:val="en-US"/>
@@ -252,19 +248,11 @@
           <w:lang w:val="en-US"/>
         </w:rPr>
       </w:pPr>
-      <w:proofErr w:type="gramStart"/>
-      <w:r>
-        <w:rPr>
-          <w:lang w:val="en-US"/>
-        </w:rPr>
-        <w:t>B :</w:t>
-      </w:r>
-      <w:proofErr w:type="gramEnd"/>
-      <w:r>
-        <w:rPr>
-          <w:lang w:val="en-US"/>
-        </w:rPr>
-        <w:t xml:space="preserve"> {{</w:t>
+      <w:r>
+        <w:rPr>
+          <w:lang w:val="en-US"/>
+        </w:rPr>
+        <w:t>B : {{</w:t>
       </w:r>
       <w:r>
         <w:rPr>
@@ -298,7 +286,6 @@
           <w:lang w:val="en-US"/>
         </w:rPr>
       </w:pPr>
-      <w:proofErr w:type="gramStart"/>
       <w:r>
         <w:rPr>
           <w:lang w:val="en-US"/>
@@ -315,14 +302,7 @@
         <w:rPr>
           <w:lang w:val="en-US"/>
         </w:rPr>
-        <w:t>:</w:t>
-      </w:r>
-      <w:proofErr w:type="gramEnd"/>
-      <w:r>
-        <w:rPr>
-          <w:lang w:val="en-US"/>
-        </w:rPr>
-        <w:t>{{</w:t>
+        <w:t>:{{</w:t>
       </w:r>
       <w:r>
         <w:rPr>
@@ -356,19 +336,11 @@
           <w:lang w:val="en-US"/>
         </w:rPr>
       </w:pPr>
-      <w:proofErr w:type="gramStart"/>
-      <w:r>
-        <w:rPr>
-          <w:lang w:val="en-US"/>
-        </w:rPr>
-        <w:t>B :</w:t>
-      </w:r>
-      <w:proofErr w:type="gramEnd"/>
-      <w:r>
-        <w:rPr>
-          <w:lang w:val="en-US"/>
-        </w:rPr>
-        <w:t xml:space="preserve"> {{</w:t>
+      <w:r>
+        <w:rPr>
+          <w:lang w:val="en-US"/>
+        </w:rPr>
+        <w:t>B : {{</w:t>
       </w:r>
       <w:r>
         <w:rPr>
@@ -390,19 +362,11 @@
           <w:lang w:val="en-US"/>
         </w:rPr>
       </w:pPr>
-      <w:proofErr w:type="gramStart"/>
-      <w:r>
-        <w:rPr>
-          <w:lang w:val="en-US"/>
-        </w:rPr>
-        <w:t>C :</w:t>
-      </w:r>
-      <w:proofErr w:type="gramEnd"/>
-      <w:r>
-        <w:rPr>
-          <w:lang w:val="en-US"/>
-        </w:rPr>
-        <w:t xml:space="preserve"> {{</w:t>
+      <w:r>
+        <w:rPr>
+          <w:lang w:val="en-US"/>
+        </w:rPr>
+        <w:t>C : {{</w:t>
       </w:r>
       <w:r>
         <w:rPr>
@@ -424,19 +388,11 @@
           <w:lang w:val="en-US"/>
         </w:rPr>
       </w:pPr>
-      <w:proofErr w:type="gramStart"/>
-      <w:r>
-        <w:rPr>
-          <w:lang w:val="en-US"/>
-        </w:rPr>
-        <w:t>D :</w:t>
-      </w:r>
-      <w:proofErr w:type="gramEnd"/>
-      <w:r>
-        <w:rPr>
-          <w:lang w:val="en-US"/>
-        </w:rPr>
-        <w:t xml:space="preserve"> {{</w:t>
+      <w:r>
+        <w:rPr>
+          <w:lang w:val="en-US"/>
+        </w:rPr>
+        <w:t>D : {{</w:t>
       </w:r>
       <w:r>
         <w:rPr>
@@ -469,7 +425,6 @@
           <w:lang w:val="en-US"/>
         </w:rPr>
       </w:pPr>
-      <w:proofErr w:type="gramStart"/>
       <w:r>
         <w:rPr>
           <w:lang w:val="en-US"/>
@@ -486,14 +441,7 @@
         <w:rPr>
           <w:lang w:val="en-US"/>
         </w:rPr>
-        <w:t>:</w:t>
-      </w:r>
-      <w:proofErr w:type="gramEnd"/>
-      <w:r>
-        <w:rPr>
-          <w:lang w:val="en-US"/>
-        </w:rPr>
-        <w:t>{{</w:t>
+        <w:t>:{{</w:t>
       </w:r>
       <w:r>
         <w:rPr>
@@ -527,19 +475,11 @@
           <w:lang w:val="en-US"/>
         </w:rPr>
       </w:pPr>
-      <w:proofErr w:type="gramStart"/>
-      <w:r>
-        <w:rPr>
-          <w:lang w:val="en-US"/>
-        </w:rPr>
-        <w:t>B :</w:t>
-      </w:r>
-      <w:proofErr w:type="gramEnd"/>
-      <w:r>
-        <w:rPr>
-          <w:lang w:val="en-US"/>
-        </w:rPr>
-        <w:t xml:space="preserve"> {{</w:t>
+      <w:r>
+        <w:rPr>
+          <w:lang w:val="en-US"/>
+        </w:rPr>
+        <w:t>B : {{</w:t>
       </w:r>
       <w:r>
         <w:rPr>
@@ -561,19 +501,11 @@
           <w:lang w:val="en-US"/>
         </w:rPr>
       </w:pPr>
-      <w:proofErr w:type="gramStart"/>
-      <w:r>
-        <w:rPr>
-          <w:lang w:val="en-US"/>
-        </w:rPr>
-        <w:t>C :</w:t>
-      </w:r>
-      <w:proofErr w:type="gramEnd"/>
-      <w:r>
-        <w:rPr>
-          <w:lang w:val="en-US"/>
-        </w:rPr>
-        <w:t xml:space="preserve"> {{</w:t>
+      <w:r>
+        <w:rPr>
+          <w:lang w:val="en-US"/>
+        </w:rPr>
+        <w:t>C : {{</w:t>
       </w:r>
       <w:r>
         <w:rPr>
@@ -607,7 +539,6 @@
           <w:lang w:val="en-US"/>
         </w:rPr>
       </w:pPr>
-      <w:proofErr w:type="gramStart"/>
       <w:r>
         <w:rPr>
           <w:lang w:val="en-US"/>
@@ -624,14 +555,7 @@
         <w:rPr>
           <w:lang w:val="en-US"/>
         </w:rPr>
-        <w:t>:</w:t>
-      </w:r>
-      <w:proofErr w:type="gramEnd"/>
-      <w:r>
-        <w:rPr>
-          <w:lang w:val="en-US"/>
-        </w:rPr>
-        <w:t>{{</w:t>
+        <w:t>:{{</w:t>
       </w:r>
       <w:r>
         <w:rPr>
@@ -665,19 +589,11 @@
           <w:lang w:val="en-US"/>
         </w:rPr>
       </w:pPr>
-      <w:proofErr w:type="gramStart"/>
-      <w:r>
-        <w:rPr>
-          <w:lang w:val="en-US"/>
-        </w:rPr>
-        <w:t>B :</w:t>
-      </w:r>
-      <w:proofErr w:type="gramEnd"/>
-      <w:r>
-        <w:rPr>
-          <w:lang w:val="en-US"/>
-        </w:rPr>
-        <w:t xml:space="preserve"> {{</w:t>
+      <w:r>
+        <w:rPr>
+          <w:lang w:val="en-US"/>
+        </w:rPr>
+        <w:t>B : {{</w:t>
       </w:r>
       <w:r>
         <w:rPr>

</xml_diff>